<commit_message>
Fully working application code for 2 personal in 1 document
</commit_message>
<xml_diff>
--- a/Шановний клієнте.docx
+++ b/Шановний клієнте.docx
@@ -57,7 +57,7 @@
           <w:szCs w:val="28"/>
           <w:lang w:val="ru-RU" w:eastAsia="ru-RU"/>
         </w:rPr>
-        <w:t>Ми звернули увагу, що за Вашим особовим рахунком № {Account_Number} за адресом {Address}, накопичилася заборгованість. Станом на {Status_date} сума заборгованості складає {Debt_Amount} гривень.</w:t>
+        <w:t>Ми звернули увагу, що за Вашим особовим рахунком № {Account_Number_1} за адресом {Address_1}, накопичилася заборгованість. Станом на {Status_date} сума заборгованості складає {Debt_Amount_1} гривень.</w:t>
       </w:r>
     </w:p>
     <w:p>
@@ -108,6 +108,16 @@
       </w:pPr>
     </w:p>
     <w:p>
+      <w:pPr>
+        <w:rPr>
+          <w:rFonts w:ascii="Times New Roman" w:eastAsia="Times New Roman" w:hAnsi="Times New Roman" w:cs="Times New Roman"/>
+          <w:noProof/>
+          <w:color w:val="000000"/>
+          <w:sz w:val="28"/>
+          <w:szCs w:val="28"/>
+          <w:lang w:val="ru-RU" w:eastAsia="ru-RU"/>
+        </w:rPr>
+      </w:pPr>
       <w:r>
         <w:rPr>
           <w:rFonts w:ascii="Times New Roman" w:eastAsia="Times New Roman" w:hAnsi="Times New Roman" w:cs="Times New Roman"/>
@@ -120,7 +130,171 @@
         <w:t>Будь ласка, не ігноруйте це повідомлення. Несплата заборгованості може призвести до подальших правових наслідків, включаючи передачу справи до суду.</w:t>
       </w:r>
     </w:p>
-    <w:p/>
+    <w:p>
+      <w:pPr>
+        <w:rPr>
+          <w:rFonts w:ascii="Times New Roman" w:eastAsia="Times New Roman" w:hAnsi="Times New Roman" w:cs="Times New Roman"/>
+          <w:noProof/>
+          <w:color w:val="000000"/>
+          <w:sz w:val="28"/>
+          <w:szCs w:val="28"/>
+          <w:lang w:val="ru-RU" w:eastAsia="ru-RU"/>
+        </w:rPr>
+      </w:pPr>
+    </w:p>
+    <w:p>
+      <w:pPr>
+        <w:rPr>
+          <w:rFonts w:ascii="Times New Roman" w:eastAsia="Times New Roman" w:hAnsi="Times New Roman" w:cs="Times New Roman"/>
+          <w:noProof/>
+          <w:color w:val="000000"/>
+          <w:sz w:val="28"/>
+          <w:szCs w:val="28"/>
+          <w:lang w:val="ru-RU" w:eastAsia="ru-RU"/>
+        </w:rPr>
+      </w:pPr>
+      <w:r>
+        <w:rPr>
+          <w:rFonts w:ascii="Times New Roman" w:eastAsia="Times New Roman" w:hAnsi="Times New Roman" w:cs="Times New Roman"/>
+          <w:noProof/>
+          <w:color w:val="000000"/>
+          <w:sz w:val="28"/>
+          <w:szCs w:val="28"/>
+          <w:lang w:val="ru-RU" w:eastAsia="ru-RU"/>
+        </w:rPr>
+        <w:t>----------------------------------------------------------------------------------------------------</w:t>
+      </w:r>
+    </w:p>
+    <w:p>
+      <w:pPr>
+        <w:rPr>
+          <w:rFonts w:ascii="Times New Roman" w:eastAsia="Times New Roman" w:hAnsi="Times New Roman" w:cs="Times New Roman"/>
+          <w:noProof/>
+          <w:color w:val="000000"/>
+          <w:sz w:val="28"/>
+          <w:szCs w:val="28"/>
+          <w:lang w:val="ru-RU" w:eastAsia="ru-RU"/>
+        </w:rPr>
+      </w:pPr>
+    </w:p>
+    <w:p>
+      <w:pPr>
+        <w:rPr>
+          <w:rFonts w:ascii="Times New Roman" w:eastAsia="Times New Roman" w:hAnsi="Times New Roman" w:cs="Times New Roman"/>
+          <w:noProof/>
+          <w:color w:val="000000"/>
+          <w:sz w:val="28"/>
+          <w:szCs w:val="28"/>
+          <w:lang w:val="ru-RU" w:eastAsia="ru-RU"/>
+        </w:rPr>
+      </w:pPr>
+      <w:r>
+        <w:rPr>
+          <w:rFonts w:ascii="Times New Roman" w:eastAsia="Times New Roman" w:hAnsi="Times New Roman" w:cs="Times New Roman"/>
+          <w:noProof/>
+          <w:color w:val="000000"/>
+          <w:sz w:val="28"/>
+          <w:szCs w:val="28"/>
+          <w:lang w:val="ru-RU" w:eastAsia="ru-RU"/>
+        </w:rPr>
+        <w:t>Шановний клієнте!</w:t>
+      </w:r>
+    </w:p>
+    <w:p>
+      <w:pPr>
+        <w:rPr>
+          <w:rFonts w:ascii="Times New Roman" w:eastAsia="Times New Roman" w:hAnsi="Times New Roman" w:cs="Times New Roman"/>
+          <w:noProof/>
+          <w:color w:val="000000"/>
+          <w:sz w:val="28"/>
+          <w:szCs w:val="28"/>
+          <w:lang w:val="ru-RU" w:eastAsia="ru-RU"/>
+        </w:rPr>
+      </w:pPr>
+    </w:p>
+    <w:p>
+      <w:pPr>
+        <w:rPr>
+          <w:rFonts w:ascii="Times New Roman" w:eastAsia="Times New Roman" w:hAnsi="Times New Roman" w:cs="Times New Roman"/>
+          <w:noProof/>
+          <w:color w:val="000000"/>
+          <w:sz w:val="28"/>
+          <w:szCs w:val="28"/>
+          <w:lang w:val="ru-RU" w:eastAsia="ru-RU"/>
+        </w:rPr>
+      </w:pPr>
+      <w:r>
+        <w:rPr>
+          <w:rFonts w:ascii="Times New Roman" w:eastAsia="Times New Roman" w:hAnsi="Times New Roman" w:cs="Times New Roman"/>
+          <w:noProof/>
+          <w:color w:val="000000"/>
+          <w:sz w:val="28"/>
+          <w:szCs w:val="28"/>
+          <w:lang w:val="ru-RU" w:eastAsia="ru-RU"/>
+        </w:rPr>
+        <w:t>Ми звернули увагу, що за Вашим особовим рахунком № {Account_Number_2} за адресом {Address_2}, накопичилася заборгованість. Станом на {Status_date} сума заборгованості складає {Debt_Amount_2} гривень.</w:t>
+      </w:r>
+    </w:p>
+    <w:p>
+      <w:pPr>
+        <w:rPr>
+          <w:rFonts w:ascii="Times New Roman" w:eastAsia="Times New Roman" w:hAnsi="Times New Roman" w:cs="Times New Roman"/>
+          <w:noProof/>
+          <w:color w:val="000000"/>
+          <w:sz w:val="28"/>
+          <w:szCs w:val="28"/>
+          <w:lang w:val="ru-RU" w:eastAsia="ru-RU"/>
+        </w:rPr>
+      </w:pPr>
+    </w:p>
+    <w:p>
+      <w:pPr>
+        <w:rPr>
+          <w:rFonts w:ascii="Times New Roman" w:eastAsia="Times New Roman" w:hAnsi="Times New Roman" w:cs="Times New Roman"/>
+          <w:noProof/>
+          <w:color w:val="000000"/>
+          <w:sz w:val="28"/>
+          <w:szCs w:val="28"/>
+          <w:lang w:val="ru-RU" w:eastAsia="ru-RU"/>
+        </w:rPr>
+      </w:pPr>
+      <w:r>
+        <w:rPr>
+          <w:rFonts w:ascii="Times New Roman" w:eastAsia="Times New Roman" w:hAnsi="Times New Roman" w:cs="Times New Roman"/>
+          <w:noProof/>
+          <w:color w:val="000000"/>
+          <w:sz w:val="28"/>
+          <w:szCs w:val="28"/>
+          <w:lang w:val="ru-RU" w:eastAsia="ru-RU"/>
+        </w:rPr>
+        <w:t>Ми наполегливо рекомендуємо Вам погасити заборгованість у найкоротші терміни для уникнення нарахування пені та інших санкцій. Ви можете здійснити оплату у будь-якому відділенні банку або через електронні платіжні системи.</w:t>
+      </w:r>
+    </w:p>
+    <w:p>
+      <w:pPr>
+        <w:rPr>
+          <w:rFonts w:ascii="Times New Roman" w:eastAsia="Times New Roman" w:hAnsi="Times New Roman" w:cs="Times New Roman"/>
+          <w:noProof/>
+          <w:color w:val="000000"/>
+          <w:sz w:val="28"/>
+          <w:szCs w:val="28"/>
+          <w:lang w:val="ru-RU" w:eastAsia="ru-RU"/>
+        </w:rPr>
+      </w:pPr>
+    </w:p>
+    <w:p>
+      <w:r>
+        <w:rPr>
+          <w:rFonts w:ascii="Times New Roman" w:eastAsia="Times New Roman" w:hAnsi="Times New Roman" w:cs="Times New Roman"/>
+          <w:noProof/>
+          <w:color w:val="000000"/>
+          <w:sz w:val="28"/>
+          <w:szCs w:val="28"/>
+          <w:lang w:val="ru-RU" w:eastAsia="ru-RU"/>
+        </w:rPr>
+        <w:t>Будь ласка, не ігноруйте це повідомлення. Несплата заборгованості може призвести до подальших правових наслідків, включаючи передачу справи до суду.</w:t>
+      </w:r>
+    </w:p>
     <w:sectPr>
       <w:pgSz w:w="11906" w:h="16838"/>
       <w:pgMar w:top="1134" w:right="850" w:bottom="1134" w:left="1701" w:header="708" w:footer="708" w:gutter="0"/>

</xml_diff>

<commit_message>
added possibility to select a folder for saving
</commit_message>
<xml_diff>
--- a/Шановний клієнте.docx
+++ b/Шановний клієнте.docx
@@ -295,6 +295,7 @@
         <w:t>Будь ласка, не ігноруйте це повідомлення. Несплата заборгованості може призвести до подальших правових наслідків, включаючи передачу справи до суду.</w:t>
       </w:r>
     </w:p>
+    <w:p/>
     <w:sectPr>
       <w:pgSz w:w="11906" w:h="16838"/>
       <w:pgMar w:top="1134" w:right="850" w:bottom="1134" w:left="1701" w:header="708" w:footer="708" w:gutter="0"/>
@@ -703,7 +704,10 @@
   <w:style w:type="paragraph" w:default="1" w:styleId="Normal">
     <w:name w:val="Normal"/>
     <w:qFormat/>
-    <w:rsid w:val="006F5249"/>
+    <w:rsid w:val="00885299"/>
+    <w:pPr>
+      <w:spacing w:line="256" w:lineRule="auto"/>
+    </w:pPr>
     <w:rPr>
       <w:lang w:val="uk-UA"/>
     </w:rPr>

</xml_diff>